<commit_message>
Finished brainstorming starting and ending screens
</commit_message>
<xml_diff>
--- a/GraphicsRush/data/brainstorm.docx
+++ b/GraphicsRush/data/brainstorm.docx
@@ -32,6 +32,11 @@
       </w:r>
       <w:r>
         <w:t>ame Begin-</w:t>
+      </w:r>
+    </w:p>
+    <w:p>
+      <w:r>
+        <w:t>(Score and Money should not be shown here)</w:t>
       </w:r>
     </w:p>
     <w:p>
@@ -171,8 +176,13 @@
     </w:p>
     <w:p>
       <w:r>
-        <w:t>Big Thigh/Shader/Cuda</w:t>
-      </w:r>
+        <w:t>Big Thigh/Shader/</w:t>
+      </w:r>
+      <w:proofErr w:type="spellStart"/>
+      <w:r>
+        <w:t>Cuda</w:t>
+      </w:r>
+      <w:proofErr w:type="spellEnd"/>
     </w:p>
     <w:p>
       <w:r>
@@ -254,6 +264,7 @@
         <w:rPr>
           <w:rFonts w:hint="eastAsia"/>
         </w:rPr>
+        <w:lastRenderedPageBreak/>
         <w:t>O</w:t>
       </w:r>
       <w:r>
@@ -265,115 +276,304 @@
         <w:rPr>
           <w:rFonts w:hint="eastAsia"/>
         </w:rPr>
+        <w:t>(</w:t>
+      </w:r>
+      <w:r>
+        <w:t>Icons can be made smaller to fit more power-ups.</w:t>
+      </w:r>
+      <w:r>
+        <w:rPr>
+          <w:rFonts w:hint="eastAsia"/>
+        </w:rPr>
+        <w:t>)</w:t>
+      </w:r>
+    </w:p>
+    <w:p>
+      <w:r>
+        <w:rPr>
+          <w:rFonts w:hint="eastAsia"/>
+        </w:rPr>
+        <w:t>}</w:t>
+      </w:r>
+    </w:p>
+    <w:p/>
+    <w:p>
+      <w:r>
+        <w:rPr>
+          <w:rFonts w:hint="eastAsia"/>
+        </w:rPr>
+        <w:t>A</w:t>
+      </w:r>
+      <w:r>
+        <w:t>fter pressing “Shop”:</w:t>
+      </w:r>
+    </w:p>
+    <w:p>
+      <w:r>
+        <w:rPr>
+          <w:rFonts w:hint="eastAsia"/>
+        </w:rPr>
+        <w:t>{</w:t>
+      </w:r>
+    </w:p>
+    <w:p>
+      <w:r>
+        <w:rPr>
+          <w:noProof/>
+        </w:rPr>
+        <w:drawing>
+          <wp:inline distT="0" distB="0" distL="0" distR="0" wp14:anchorId="67CE44E5" wp14:editId="0F42EF60">
+            <wp:extent cx="3134978" cy="2351234"/>
+            <wp:effectExtent l="0" t="0" r="8890" b="0"/>
+            <wp:docPr id="3" name="圖片 3"/>
+            <wp:cNvGraphicFramePr>
+              <a:graphicFrameLocks xmlns:a="http://schemas.openxmlformats.org/drawingml/2006/main" noChangeAspect="1"/>
+            </wp:cNvGraphicFramePr>
+            <a:graphic xmlns:a="http://schemas.openxmlformats.org/drawingml/2006/main">
+              <a:graphicData uri="http://schemas.openxmlformats.org/drawingml/2006/picture">
+                <pic:pic xmlns:pic="http://schemas.openxmlformats.org/drawingml/2006/picture">
+                  <pic:nvPicPr>
+                    <pic:cNvPr id="3" name="圖片 3"/>
+                    <pic:cNvPicPr/>
+                  </pic:nvPicPr>
+                  <pic:blipFill>
+                    <a:blip r:embed="rId9" cstate="print">
+                      <a:extLst>
+                        <a:ext uri="{28A0092B-C50C-407E-A947-70E740481C1C}">
+                          <a14:useLocalDpi xmlns:a14="http://schemas.microsoft.com/office/drawing/2010/main" val="0"/>
+                        </a:ext>
+                      </a:extLst>
+                    </a:blip>
+                    <a:stretch>
+                      <a:fillRect/>
+                    </a:stretch>
+                  </pic:blipFill>
+                  <pic:spPr>
+                    <a:xfrm>
+                      <a:off x="0" y="0"/>
+                      <a:ext cx="3134978" cy="2351234"/>
+                    </a:xfrm>
+                    <a:prstGeom prst="rect">
+                      <a:avLst/>
+                    </a:prstGeom>
+                  </pic:spPr>
+                </pic:pic>
+              </a:graphicData>
+            </a:graphic>
+          </wp:inline>
+        </w:drawing>
+      </w:r>
+    </w:p>
+    <w:p>
+      <w:r>
+        <w:rPr>
+          <w:rFonts w:hint="eastAsia"/>
+        </w:rPr>
+        <w:t>T</w:t>
+      </w:r>
+      <w:r>
+        <w:t>he icons should be moved upwards</w:t>
+      </w:r>
+    </w:p>
+    <w:p>
+      <w:pPr>
+        <w:rPr>
+          <w:rFonts w:hint="eastAsia"/>
+        </w:rPr>
+      </w:pPr>
+      <w:r>
+        <w:t>Pric</w:t>
+      </w:r>
+      <w:r>
+        <w:t>ing</w:t>
+      </w:r>
+      <w:r>
+        <w:t xml:space="preserve"> should be discussed</w:t>
+      </w:r>
+    </w:p>
+    <w:p>
+      <w:r>
+        <w:t>}</w:t>
+      </w:r>
+    </w:p>
+    <w:p>
+      <w:pPr>
+        <w:rPr>
+          <w:rFonts w:hint="eastAsia"/>
+        </w:rPr>
+      </w:pPr>
+    </w:p>
+    <w:p>
+      <w:r>
+        <w:rPr>
+          <w:rFonts w:hint="eastAsia"/>
+        </w:rPr>
+        <w:t>A</w:t>
+      </w:r>
+      <w:r>
+        <w:t xml:space="preserve">fter pressing </w:t>
+      </w:r>
+      <w:r>
+        <w:t>“</w:t>
+      </w:r>
+      <w:r>
+        <w:t>Settings</w:t>
+      </w:r>
+      <w:r>
+        <w:t>”</w:t>
+      </w:r>
+      <w:r>
+        <w:t>:</w:t>
+      </w:r>
+    </w:p>
+    <w:p>
+      <w:r>
+        <w:rPr>
+          <w:rFonts w:hint="eastAsia"/>
+        </w:rPr>
+        <w:t>{</w:t>
+      </w:r>
+    </w:p>
+    <w:p>
+      <w:r>
+        <w:rPr>
+          <w:rFonts w:hint="eastAsia"/>
+        </w:rPr>
+        <w:t>N</w:t>
+      </w:r>
+      <w:r>
+        <w:t>o idea</w:t>
+      </w:r>
+      <w:r>
+        <w:t xml:space="preserve"> / Music volume probably</w:t>
+      </w:r>
+    </w:p>
+    <w:p>
+      <w:r>
+        <w:t>}</w:t>
+      </w:r>
+    </w:p>
+    <w:p/>
+    <w:p/>
+    <w:p/>
+    <w:p/>
+    <w:p/>
+    <w:p/>
+    <w:p/>
+    <w:p/>
+    <w:p/>
+    <w:p/>
+    <w:p/>
+    <w:p/>
+    <w:p>
+      <w:pPr>
+        <w:rPr>
+          <w:rFonts w:hint="eastAsia"/>
+        </w:rPr>
+      </w:pPr>
+    </w:p>
+    <w:p>
+      <w:pPr>
+        <w:rPr>
+          <w:rFonts w:hint="eastAsia"/>
+        </w:rPr>
+      </w:pPr>
+      <w:r>
         <w:lastRenderedPageBreak/>
-        <w:t>(</w:t>
-      </w:r>
-      <w:r>
-        <w:t>Icons can be made smaller to fit more power-ups.</w:t>
-      </w:r>
-      <w:r>
-        <w:rPr>
-          <w:rFonts w:hint="eastAsia"/>
-        </w:rPr>
-        <w:t>)</w:t>
-      </w:r>
-    </w:p>
-    <w:p>
-      <w:r>
-        <w:rPr>
-          <w:rFonts w:hint="eastAsia"/>
-        </w:rPr>
+        <w:t>-</w:t>
+      </w:r>
+      <w:r>
+        <w:rPr>
+          <w:rFonts w:hint="eastAsia"/>
+        </w:rPr>
+        <w:t>G</w:t>
+      </w:r>
+      <w:r>
+        <w:t>ame End-</w:t>
+      </w:r>
+    </w:p>
+    <w:p>
+      <w:r>
+        <w:rPr>
+          <w:rFonts w:hint="eastAsia"/>
+        </w:rPr>
+        <w:t>E</w:t>
+      </w:r>
+      <w:r>
+        <w:t>nd Screen</w:t>
+      </w:r>
+      <w:r>
+        <w:rPr>
+          <w:rFonts w:hint="eastAsia"/>
+        </w:rPr>
+        <w:t>:</w:t>
+      </w:r>
+    </w:p>
+    <w:p>
+      <w:r>
+        <w:rPr>
+          <w:rFonts w:hint="eastAsia"/>
+        </w:rPr>
+        <w:t>{</w:t>
+      </w:r>
+    </w:p>
+    <w:p>
+      <w:r>
+        <w:rPr>
+          <w:noProof/>
+        </w:rPr>
+        <w:drawing>
+          <wp:inline distT="0" distB="0" distL="0" distR="0" wp14:anchorId="171EB89A" wp14:editId="708E2DAF">
+            <wp:extent cx="2607257" cy="2058636"/>
+            <wp:effectExtent l="0" t="0" r="3175" b="0"/>
+            <wp:docPr id="4" name="圖片 4"/>
+            <wp:cNvGraphicFramePr>
+              <a:graphicFrameLocks xmlns:a="http://schemas.openxmlformats.org/drawingml/2006/main" noChangeAspect="1"/>
+            </wp:cNvGraphicFramePr>
+            <a:graphic xmlns:a="http://schemas.openxmlformats.org/drawingml/2006/main">
+              <a:graphicData uri="http://schemas.openxmlformats.org/drawingml/2006/picture">
+                <pic:pic xmlns:pic="http://schemas.openxmlformats.org/drawingml/2006/picture">
+                  <pic:nvPicPr>
+                    <pic:cNvPr id="4" name="圖片 4"/>
+                    <pic:cNvPicPr/>
+                  </pic:nvPicPr>
+                  <pic:blipFill>
+                    <a:blip r:embed="rId10" cstate="print">
+                      <a:extLst>
+                        <a:ext uri="{28A0092B-C50C-407E-A947-70E740481C1C}">
+                          <a14:useLocalDpi xmlns:a14="http://schemas.microsoft.com/office/drawing/2010/main" val="0"/>
+                        </a:ext>
+                      </a:extLst>
+                    </a:blip>
+                    <a:stretch>
+                      <a:fillRect/>
+                    </a:stretch>
+                  </pic:blipFill>
+                  <pic:spPr>
+                    <a:xfrm>
+                      <a:off x="0" y="0"/>
+                      <a:ext cx="2607257" cy="2058636"/>
+                    </a:xfrm>
+                    <a:prstGeom prst="rect">
+                      <a:avLst/>
+                    </a:prstGeom>
+                  </pic:spPr>
+                </pic:pic>
+              </a:graphicData>
+            </a:graphic>
+          </wp:inline>
+        </w:drawing>
+      </w:r>
+    </w:p>
+    <w:p>
+      <w:pPr>
+        <w:rPr>
+          <w:rFonts w:hint="eastAsia"/>
+        </w:rPr>
+      </w:pPr>
+      <w:r>
         <w:t>}</w:t>
       </w:r>
-    </w:p>
-    <w:p/>
-    <w:p>
-      <w:r>
-        <w:rPr>
-          <w:rFonts w:hint="eastAsia"/>
-        </w:rPr>
-        <w:t>A</w:t>
-      </w:r>
-      <w:r>
-        <w:t>fter pressing Settings:</w:t>
-      </w:r>
-    </w:p>
-    <w:p>
-      <w:r>
-        <w:rPr>
-          <w:rFonts w:hint="eastAsia"/>
-        </w:rPr>
-        <w:t>{</w:t>
-      </w:r>
-    </w:p>
-    <w:p>
-      <w:r>
-        <w:rPr>
-          <w:rFonts w:hint="eastAsia"/>
-        </w:rPr>
-        <w:t>N</w:t>
-      </w:r>
-      <w:r>
-        <w:t>o idea</w:t>
-      </w:r>
-    </w:p>
-    <w:p>
-      <w:pPr>
-        <w:rPr>
-          <w:rFonts w:hint="eastAsia"/>
-        </w:rPr>
-      </w:pPr>
-      <w:r>
-        <w:t>}</w:t>
-      </w:r>
-    </w:p>
-    <w:p>
-      <w:r>
-        <w:t>-</w:t>
-      </w:r>
-      <w:r>
-        <w:rPr>
-          <w:rFonts w:hint="eastAsia"/>
-        </w:rPr>
-        <w:t>G</w:t>
-      </w:r>
-      <w:r>
-        <w:t>ame End-</w:t>
-      </w:r>
-    </w:p>
-    <w:p>
-      <w:pPr>
-        <w:rPr>
-          <w:rFonts w:hint="eastAsia"/>
-        </w:rPr>
-      </w:pPr>
-    </w:p>
-    <w:p>
-      <w:r>
-        <w:rPr>
-          <w:rFonts w:hint="eastAsia"/>
-        </w:rPr>
-        <w:t>C</w:t>
-      </w:r>
-      <w:r>
-        <w:t>ollision with obstacle</w:t>
-      </w:r>
-      <w:r>
-        <w:rPr>
-          <w:rFonts w:hint="eastAsia"/>
-        </w:rPr>
-        <w:t>: T</w:t>
-      </w:r>
-      <w:r>
-        <w:t>his function doesn’t look right.</w:t>
-      </w:r>
-    </w:p>
-    <w:p>
-      <w:pPr>
-        <w:rPr>
-          <w:rFonts w:hint="eastAsia"/>
-        </w:rPr>
-      </w:pPr>
     </w:p>
     <w:sectPr>
       <w:pgSz w:w="11906" w:h="16838"/>

</xml_diff>